<commit_message>
finished ch5lab1 and started ch5lab2
</commit_message>
<xml_diff>
--- a/Labs/Ch4/cadenKnoxCh4Lab3.docx
+++ b/Labs/Ch4/cadenKnoxCh4Lab3.docx
@@ -383,6 +383,7 @@
               <w:rPr>
                 <w:rFonts w:ascii="Ubuntu Mono" w:eastAsia="Ubuntu Mono" w:hAnsi="Ubuntu Mono" w:cs="Ubuntu Mono"/>
                 <w:i/>
+                <w:noProof/>
                 <w:sz w:val="20"/>
                 <w:szCs w:val="20"/>
               </w:rPr>
@@ -479,6 +480,7 @@
               <w:rPr>
                 <w:rFonts w:ascii="Ubuntu Mono" w:eastAsia="Ubuntu Mono" w:hAnsi="Ubuntu Mono" w:cs="Ubuntu Mono"/>
                 <w:i/>
+                <w:noProof/>
                 <w:sz w:val="20"/>
                 <w:szCs w:val="20"/>
               </w:rPr>
@@ -716,6 +718,655 @@
         </w:rPr>
         <w:t> </w:t>
       </w:r>
+    </w:p>
+    <w:tbl>
+      <w:tblPr>
+        <w:tblStyle w:val="a"/>
+        <w:tblW w:w="10065" w:type="dxa"/>
+        <w:tblInd w:w="15" w:type="dxa"/>
+        <w:tblBorders>
+          <w:top w:val="single" w:sz="8" w:space="0" w:color="000000"/>
+          <w:left w:val="single" w:sz="8" w:space="0" w:color="000000"/>
+          <w:bottom w:val="single" w:sz="8" w:space="0" w:color="000000"/>
+          <w:right w:val="single" w:sz="8" w:space="0" w:color="000000"/>
+          <w:insideH w:val="single" w:sz="8" w:space="0" w:color="000000"/>
+          <w:insideV w:val="single" w:sz="8" w:space="0" w:color="000000"/>
+        </w:tblBorders>
+        <w:tblLayout w:type="fixed"/>
+        <w:tblLook w:val="0600" w:firstRow="0" w:lastRow="0" w:firstColumn="0" w:lastColumn="0" w:noHBand="1" w:noVBand="1"/>
+      </w:tblPr>
+      <w:tblGrid>
+        <w:gridCol w:w="10065"/>
+      </w:tblGrid>
+      <w:tr>
+        <w:tc>
+          <w:tcPr>
+            <w:tcW w:w="10065" w:type="dxa"/>
+            <w:shd w:val="clear" w:color="auto" w:fill="auto"/>
+            <w:tcMar>
+              <w:top w:w="100" w:type="dxa"/>
+              <w:left w:w="100" w:type="dxa"/>
+              <w:bottom w:w="100" w:type="dxa"/>
+              <w:right w:w="100" w:type="dxa"/>
+            </w:tcMar>
+          </w:tcPr>
+          <w:p>
+            <w:pPr>
+              <w:widowControl w:val="0"/>
+              <w:spacing w:line="240" w:lineRule="auto"/>
+              <w:rPr>
+                <w:rFonts w:ascii="Ubuntu Mono" w:eastAsia="Ubuntu Mono" w:hAnsi="Ubuntu Mono" w:cs="Ubuntu Mono"/>
+                <w:sz w:val="20"/>
+                <w:szCs w:val="20"/>
+              </w:rPr>
+            </w:pPr>
+            <w:r>
+              <w:rPr>
+                <w:rFonts w:ascii="Ubuntu Mono" w:eastAsia="Ubuntu Mono" w:hAnsi="Ubuntu Mono" w:cs="Ubuntu Mono"/>
+                <w:noProof/>
+                <w:sz w:val="20"/>
+                <w:szCs w:val="20"/>
+              </w:rPr>
+              <w:lastRenderedPageBreak/>
+              <w:drawing>
+                <wp:inline distT="0" distB="0" distL="0" distR="0" wp14:anchorId="64BCEEEF" wp14:editId="5EB5F37E">
+                  <wp:extent cx="5343525" cy="6195013"/>
+                  <wp:effectExtent l="0" t="0" r="0" b="0"/>
+                  <wp:docPr id="1" name="Picture 1"/>
+                  <wp:cNvGraphicFramePr>
+                    <a:graphicFrameLocks xmlns:a="http://schemas.openxmlformats.org/drawingml/2006/main" noChangeAspect="1"/>
+                  </wp:cNvGraphicFramePr>
+                  <a:graphic xmlns:a="http://schemas.openxmlformats.org/drawingml/2006/main">
+                    <a:graphicData uri="http://schemas.openxmlformats.org/drawingml/2006/picture">
+                      <pic:pic xmlns:pic="http://schemas.openxmlformats.org/drawingml/2006/picture">
+                        <pic:nvPicPr>
+                          <pic:cNvPr id="1" name=""/>
+                          <pic:cNvPicPr/>
+                        </pic:nvPicPr>
+                        <pic:blipFill>
+                          <a:blip r:embed="rId9"/>
+                          <a:stretch>
+                            <a:fillRect/>
+                          </a:stretch>
+                        </pic:blipFill>
+                        <pic:spPr>
+                          <a:xfrm>
+                            <a:off x="0" y="0"/>
+                            <a:ext cx="5345341" cy="6197118"/>
+                          </a:xfrm>
+                          <a:prstGeom prst="rect">
+                            <a:avLst/>
+                          </a:prstGeom>
+                        </pic:spPr>
+                      </pic:pic>
+                    </a:graphicData>
+                  </a:graphic>
+                </wp:inline>
+              </w:drawing>
+            </w:r>
+          </w:p>
+        </w:tc>
+      </w:tr>
+    </w:tbl>
+    <w:p>
+      <w:pPr>
+        <w:rPr>
+          <w:sz w:val="10"/>
+          <w:szCs w:val="10"/>
+        </w:rPr>
+      </w:pPr>
+    </w:p>
+    <w:tbl>
+      <w:tblPr>
+        <w:tblStyle w:val="a0"/>
+        <w:tblW w:w="10080" w:type="dxa"/>
+        <w:tblBorders>
+          <w:top w:val="single" w:sz="8" w:space="0" w:color="000000"/>
+          <w:left w:val="single" w:sz="8" w:space="0" w:color="000000"/>
+          <w:bottom w:val="single" w:sz="8" w:space="0" w:color="000000"/>
+          <w:right w:val="single" w:sz="8" w:space="0" w:color="000000"/>
+          <w:insideH w:val="single" w:sz="8" w:space="0" w:color="000000"/>
+          <w:insideV w:val="single" w:sz="8" w:space="0" w:color="000000"/>
+        </w:tblBorders>
+        <w:tblLayout w:type="fixed"/>
+        <w:tblLook w:val="0600" w:firstRow="0" w:lastRow="0" w:firstColumn="0" w:lastColumn="0" w:noHBand="1" w:noVBand="1"/>
+      </w:tblPr>
+      <w:tblGrid>
+        <w:gridCol w:w="10080"/>
+      </w:tblGrid>
+      <w:tr>
+        <w:tc>
+          <w:tcPr>
+            <w:tcW w:w="10080" w:type="dxa"/>
+            <w:shd w:val="clear" w:color="auto" w:fill="auto"/>
+            <w:tcMar>
+              <w:top w:w="100" w:type="dxa"/>
+              <w:left w:w="100" w:type="dxa"/>
+              <w:bottom w:w="100" w:type="dxa"/>
+              <w:right w:w="100" w:type="dxa"/>
+            </w:tcMar>
+          </w:tcPr>
+          <w:p>
+            <w:pPr>
+              <w:widowControl w:val="0"/>
+              <w:spacing w:line="240" w:lineRule="auto"/>
+              <w:rPr>
+                <w:rFonts w:ascii="Ubuntu Mono" w:eastAsia="Ubuntu Mono" w:hAnsi="Ubuntu Mono" w:cs="Ubuntu Mono"/>
+                <w:sz w:val="20"/>
+                <w:szCs w:val="20"/>
+              </w:rPr>
+            </w:pPr>
+            <w:r>
+              <w:rPr>
+                <w:rFonts w:ascii="Ubuntu Mono" w:eastAsia="Ubuntu Mono" w:hAnsi="Ubuntu Mono" w:cs="Ubuntu Mono"/>
+                <w:i/>
+                <w:noProof/>
+                <w:sz w:val="20"/>
+                <w:szCs w:val="20"/>
+              </w:rPr>
+              <w:drawing>
+                <wp:inline distT="0" distB="0" distL="0" distR="0" wp14:anchorId="38ABFC0F" wp14:editId="38F1AC42">
+                  <wp:extent cx="4201111" cy="1305107"/>
+                  <wp:effectExtent l="0" t="0" r="9525" b="9525"/>
+                  <wp:docPr id="3" name="Picture 3"/>
+                  <wp:cNvGraphicFramePr>
+                    <a:graphicFrameLocks xmlns:a="http://schemas.openxmlformats.org/drawingml/2006/main" noChangeAspect="1"/>
+                  </wp:cNvGraphicFramePr>
+                  <a:graphic xmlns:a="http://schemas.openxmlformats.org/drawingml/2006/main">
+                    <a:graphicData uri="http://schemas.openxmlformats.org/drawingml/2006/picture">
+                      <pic:pic xmlns:pic="http://schemas.openxmlformats.org/drawingml/2006/picture">
+                        <pic:nvPicPr>
+                          <pic:cNvPr id="1" name=""/>
+                          <pic:cNvPicPr/>
+                        </pic:nvPicPr>
+                        <pic:blipFill>
+                          <a:blip r:embed="rId10"/>
+                          <a:stretch>
+                            <a:fillRect/>
+                          </a:stretch>
+                        </pic:blipFill>
+                        <pic:spPr>
+                          <a:xfrm>
+                            <a:off x="0" y="0"/>
+                            <a:ext cx="4201111" cy="1305107"/>
+                          </a:xfrm>
+                          <a:prstGeom prst="rect">
+                            <a:avLst/>
+                          </a:prstGeom>
+                        </pic:spPr>
+                      </pic:pic>
+                    </a:graphicData>
+                  </a:graphic>
+                </wp:inline>
+              </w:drawing>
+            </w:r>
+          </w:p>
+        </w:tc>
+      </w:tr>
+    </w:tbl>
+    <w:p>
+      <w:pPr>
+        <w:spacing w:after="200"/>
+        <w:rPr>
+          <w:color w:val="404040"/>
+          <w:lang w:val="en-US"/>
+        </w:rPr>
+      </w:pPr>
+    </w:p>
+    <w:p>
+      <w:pPr>
+        <w:spacing w:after="200"/>
+        <w:rPr>
+          <w:color w:val="404040"/>
+          <w:lang w:val="en-US"/>
+        </w:rPr>
+      </w:pPr>
+      <w:r>
+        <w:rPr>
+          <w:color w:val="404040"/>
+          <w:lang w:val="en-US"/>
+        </w:rPr>
+        <w:lastRenderedPageBreak/>
+        <w:t> </w:t>
+      </w:r>
+    </w:p>
+    <w:p>
+      <w:pPr>
+        <w:spacing w:after="200"/>
+        <w:rPr>
+          <w:color w:val="404040"/>
+          <w:lang w:val="en-US"/>
+        </w:rPr>
+      </w:pPr>
+      <w:r>
+        <w:rPr>
+          <w:b/>
+          <w:bCs/>
+          <w:color w:val="404040"/>
+          <w:lang w:val="en-US"/>
+        </w:rPr>
+        <w:t>part B. (slide 59) : Using sentinels and validation methods from the Scanner class</w:t>
+      </w:r>
+    </w:p>
+    <w:p>
+      <w:pPr>
+        <w:spacing w:after="200"/>
+        <w:rPr>
+          <w:color w:val="404040"/>
+          <w:lang w:val="en-US"/>
+        </w:rPr>
+      </w:pPr>
+      <w:r>
+        <w:rPr>
+          <w:color w:val="404040"/>
+          <w:lang w:val="en-US"/>
+        </w:rPr>
+        <w:t>Write a program that asks the user to enter a group of positive or negative numbers one at a time and when finished, enter Q, then find the product of all these numbers. </w:t>
+      </w:r>
+    </w:p>
+    <w:p>
+      <w:pPr>
+        <w:spacing w:after="200"/>
+        <w:rPr>
+          <w:color w:val="404040"/>
+          <w:lang w:val="en-US"/>
+        </w:rPr>
+      </w:pPr>
+      <w:r>
+        <w:rPr>
+          <w:color w:val="404040"/>
+          <w:lang w:val="en-US"/>
+        </w:rPr>
+        <w:t>Your program must use  a sentinel and a validation method from the Scanner class.</w:t>
+      </w:r>
+    </w:p>
+    <w:p>
+      <w:pPr>
+        <w:spacing w:after="200"/>
+        <w:rPr>
+          <w:color w:val="404040"/>
+          <w:lang w:val="en-US"/>
+        </w:rPr>
+      </w:pPr>
+      <w:r>
+        <w:rPr>
+          <w:color w:val="404040"/>
+          <w:lang w:val="en-US"/>
+        </w:rPr>
+        <w:t> </w:t>
+      </w:r>
+    </w:p>
+    <w:p>
+      <w:pPr>
+        <w:spacing w:after="200"/>
+        <w:rPr>
+          <w:color w:val="404040"/>
+          <w:lang w:val="en-US"/>
+        </w:rPr>
+      </w:pPr>
+      <w:r>
+        <w:rPr>
+          <w:color w:val="404040"/>
+          <w:lang w:val="en-US"/>
+        </w:rPr>
+        <w:t>sample run:</w:t>
+      </w:r>
+    </w:p>
+    <w:p>
+      <w:pPr>
+        <w:spacing w:after="200"/>
+        <w:rPr>
+          <w:color w:val="404040"/>
+          <w:lang w:val="en-US"/>
+        </w:rPr>
+      </w:pPr>
+      <w:r>
+        <w:rPr>
+          <w:color w:val="404040"/>
+          <w:lang w:val="en-US"/>
+        </w:rPr>
+        <w:t>Enter any number(positive or negative), Q to quit: </w:t>
+      </w:r>
+      <w:r>
+        <w:rPr>
+          <w:b/>
+          <w:bCs/>
+          <w:color w:val="404040"/>
+          <w:lang w:val="en-US"/>
+        </w:rPr>
+        <w:t>3</w:t>
+      </w:r>
+    </w:p>
+    <w:p>
+      <w:pPr>
+        <w:spacing w:after="200"/>
+        <w:rPr>
+          <w:color w:val="404040"/>
+          <w:lang w:val="en-US"/>
+        </w:rPr>
+      </w:pPr>
+      <w:r>
+        <w:rPr>
+          <w:color w:val="404040"/>
+          <w:lang w:val="en-US"/>
+        </w:rPr>
+        <w:t>Enter any number(positive or negative), Q to quit: </w:t>
+      </w:r>
+      <w:r>
+        <w:rPr>
+          <w:b/>
+          <w:bCs/>
+          <w:color w:val="404040"/>
+          <w:lang w:val="en-US"/>
+        </w:rPr>
+        <w:t>2.7</w:t>
+      </w:r>
+    </w:p>
+    <w:p>
+      <w:pPr>
+        <w:spacing w:after="200"/>
+        <w:rPr>
+          <w:color w:val="404040"/>
+          <w:lang w:val="en-US"/>
+        </w:rPr>
+      </w:pPr>
+      <w:r>
+        <w:rPr>
+          <w:color w:val="404040"/>
+          <w:lang w:val="en-US"/>
+        </w:rPr>
+        <w:t>Enter any number(positive or negative), Q to quit: </w:t>
+      </w:r>
+      <w:r>
+        <w:rPr>
+          <w:b/>
+          <w:bCs/>
+          <w:color w:val="404040"/>
+          <w:lang w:val="en-US"/>
+        </w:rPr>
+        <w:t>-5</w:t>
+      </w:r>
+    </w:p>
+    <w:p>
+      <w:pPr>
+        <w:spacing w:after="200"/>
+        <w:rPr>
+          <w:color w:val="404040"/>
+          <w:lang w:val="en-US"/>
+        </w:rPr>
+      </w:pPr>
+      <w:r>
+        <w:rPr>
+          <w:color w:val="404040"/>
+          <w:lang w:val="en-US"/>
+        </w:rPr>
+        <w:t>Enter any number(positive or negative), Q to quit: </w:t>
+      </w:r>
+      <w:r>
+        <w:rPr>
+          <w:b/>
+          <w:bCs/>
+          <w:color w:val="404040"/>
+          <w:lang w:val="en-US"/>
+        </w:rPr>
+        <w:t>Q</w:t>
+      </w:r>
+    </w:p>
+    <w:p>
+      <w:pPr>
+        <w:spacing w:after="200"/>
+        <w:rPr>
+          <w:color w:val="404040"/>
+          <w:lang w:val="en-US"/>
+        </w:rPr>
+      </w:pPr>
+      <w:r>
+        <w:rPr>
+          <w:b/>
+          <w:bCs/>
+          <w:color w:val="404040"/>
+          <w:lang w:val="en-US"/>
+        </w:rPr>
+        <w:t>The product of the numbers is: -40.50   (precision, two places behind the decimal)</w:t>
+      </w:r>
+    </w:p>
+    <w:p>
+      <w:pPr>
+        <w:spacing w:after="200"/>
+        <w:rPr>
+          <w:color w:val="404040"/>
+        </w:rPr>
+      </w:pPr>
+    </w:p>
+    <w:tbl>
+      <w:tblPr>
+        <w:tblStyle w:val="a"/>
+        <w:tblW w:w="10065" w:type="dxa"/>
+        <w:tblInd w:w="15" w:type="dxa"/>
+        <w:tblBorders>
+          <w:top w:val="single" w:sz="8" w:space="0" w:color="000000"/>
+          <w:left w:val="single" w:sz="8" w:space="0" w:color="000000"/>
+          <w:bottom w:val="single" w:sz="8" w:space="0" w:color="000000"/>
+          <w:right w:val="single" w:sz="8" w:space="0" w:color="000000"/>
+          <w:insideH w:val="single" w:sz="8" w:space="0" w:color="000000"/>
+          <w:insideV w:val="single" w:sz="8" w:space="0" w:color="000000"/>
+        </w:tblBorders>
+        <w:tblLayout w:type="fixed"/>
+        <w:tblLook w:val="0600" w:firstRow="0" w:lastRow="0" w:firstColumn="0" w:lastColumn="0" w:noHBand="1" w:noVBand="1"/>
+      </w:tblPr>
+      <w:tblGrid>
+        <w:gridCol w:w="10065"/>
+      </w:tblGrid>
+      <w:tr>
+        <w:tc>
+          <w:tcPr>
+            <w:tcW w:w="10065" w:type="dxa"/>
+            <w:shd w:val="clear" w:color="auto" w:fill="auto"/>
+            <w:tcMar>
+              <w:top w:w="100" w:type="dxa"/>
+              <w:left w:w="100" w:type="dxa"/>
+              <w:bottom w:w="100" w:type="dxa"/>
+              <w:right w:w="100" w:type="dxa"/>
+            </w:tcMar>
+          </w:tcPr>
+          <w:p>
+            <w:pPr>
+              <w:widowControl w:val="0"/>
+              <w:spacing w:line="240" w:lineRule="auto"/>
+              <w:rPr>
+                <w:rFonts w:ascii="Ubuntu Mono" w:eastAsia="Ubuntu Mono" w:hAnsi="Ubuntu Mono" w:cs="Ubuntu Mono"/>
+                <w:sz w:val="20"/>
+                <w:szCs w:val="20"/>
+              </w:rPr>
+            </w:pPr>
+            <w:r>
+              <w:rPr>
+                <w:rFonts w:ascii="Ubuntu Mono" w:eastAsia="Ubuntu Mono" w:hAnsi="Ubuntu Mono" w:cs="Ubuntu Mono"/>
+                <w:i/>
+                <w:noProof/>
+                <w:sz w:val="20"/>
+                <w:szCs w:val="20"/>
+              </w:rPr>
+              <w:drawing>
+                <wp:inline distT="0" distB="0" distL="0" distR="0" wp14:anchorId="5480B4A0" wp14:editId="1A58679E">
+                  <wp:extent cx="4742962" cy="3886200"/>
+                  <wp:effectExtent l="0" t="0" r="635" b="0"/>
+                  <wp:docPr id="4" name="Picture 4"/>
+                  <wp:cNvGraphicFramePr>
+                    <a:graphicFrameLocks xmlns:a="http://schemas.openxmlformats.org/drawingml/2006/main" noChangeAspect="1"/>
+                  </wp:cNvGraphicFramePr>
+                  <a:graphic xmlns:a="http://schemas.openxmlformats.org/drawingml/2006/main">
+                    <a:graphicData uri="http://schemas.openxmlformats.org/drawingml/2006/picture">
+                      <pic:pic xmlns:pic="http://schemas.openxmlformats.org/drawingml/2006/picture">
+                        <pic:nvPicPr>
+                          <pic:cNvPr id="1" name=""/>
+                          <pic:cNvPicPr/>
+                        </pic:nvPicPr>
+                        <pic:blipFill>
+                          <a:blip r:embed="rId11"/>
+                          <a:stretch>
+                            <a:fillRect/>
+                          </a:stretch>
+                        </pic:blipFill>
+                        <pic:spPr>
+                          <a:xfrm>
+                            <a:off x="0" y="0"/>
+                            <a:ext cx="4749665" cy="3891692"/>
+                          </a:xfrm>
+                          <a:prstGeom prst="rect">
+                            <a:avLst/>
+                          </a:prstGeom>
+                        </pic:spPr>
+                      </pic:pic>
+                    </a:graphicData>
+                  </a:graphic>
+                </wp:inline>
+              </w:drawing>
+            </w:r>
+          </w:p>
+        </w:tc>
+      </w:tr>
+    </w:tbl>
+    <w:p>
+      <w:pPr>
+        <w:rPr>
+          <w:sz w:val="10"/>
+          <w:szCs w:val="10"/>
+        </w:rPr>
+      </w:pPr>
+    </w:p>
+    <w:tbl>
+      <w:tblPr>
+        <w:tblStyle w:val="a0"/>
+        <w:tblW w:w="10080" w:type="dxa"/>
+        <w:tblBorders>
+          <w:top w:val="single" w:sz="8" w:space="0" w:color="000000"/>
+          <w:left w:val="single" w:sz="8" w:space="0" w:color="000000"/>
+          <w:bottom w:val="single" w:sz="8" w:space="0" w:color="000000"/>
+          <w:right w:val="single" w:sz="8" w:space="0" w:color="000000"/>
+          <w:insideH w:val="single" w:sz="8" w:space="0" w:color="000000"/>
+          <w:insideV w:val="single" w:sz="8" w:space="0" w:color="000000"/>
+        </w:tblBorders>
+        <w:tblLayout w:type="fixed"/>
+        <w:tblLook w:val="0600" w:firstRow="0" w:lastRow="0" w:firstColumn="0" w:lastColumn="0" w:noHBand="1" w:noVBand="1"/>
+      </w:tblPr>
+      <w:tblGrid>
+        <w:gridCol w:w="10080"/>
+      </w:tblGrid>
+      <w:tr>
+        <w:tc>
+          <w:tcPr>
+            <w:tcW w:w="10080" w:type="dxa"/>
+            <w:shd w:val="clear" w:color="auto" w:fill="auto"/>
+            <w:tcMar>
+              <w:top w:w="100" w:type="dxa"/>
+              <w:left w:w="100" w:type="dxa"/>
+              <w:bottom w:w="100" w:type="dxa"/>
+              <w:right w:w="100" w:type="dxa"/>
+            </w:tcMar>
+          </w:tcPr>
+          <w:p>
+            <w:pPr>
+              <w:widowControl w:val="0"/>
+              <w:spacing w:line="240" w:lineRule="auto"/>
+              <w:rPr>
+                <w:rFonts w:ascii="Ubuntu Mono" w:eastAsia="Ubuntu Mono" w:hAnsi="Ubuntu Mono" w:cs="Ubuntu Mono"/>
+                <w:sz w:val="20"/>
+                <w:szCs w:val="20"/>
+              </w:rPr>
+            </w:pPr>
+            <w:r>
+              <w:rPr>
+                <w:rFonts w:ascii="Ubuntu Mono" w:eastAsia="Ubuntu Mono" w:hAnsi="Ubuntu Mono" w:cs="Ubuntu Mono"/>
+                <w:i/>
+                <w:noProof/>
+                <w:sz w:val="20"/>
+                <w:szCs w:val="20"/>
+              </w:rPr>
+              <w:lastRenderedPageBreak/>
+              <w:drawing>
+                <wp:inline distT="0" distB="0" distL="0" distR="0" wp14:anchorId="23DB487A" wp14:editId="2E783362">
+                  <wp:extent cx="4696480" cy="1619476"/>
+                  <wp:effectExtent l="0" t="0" r="8890" b="0"/>
+                  <wp:docPr id="5" name="Picture 5"/>
+                  <wp:cNvGraphicFramePr>
+                    <a:graphicFrameLocks xmlns:a="http://schemas.openxmlformats.org/drawingml/2006/main" noChangeAspect="1"/>
+                  </wp:cNvGraphicFramePr>
+                  <a:graphic xmlns:a="http://schemas.openxmlformats.org/drawingml/2006/main">
+                    <a:graphicData uri="http://schemas.openxmlformats.org/drawingml/2006/picture">
+                      <pic:pic xmlns:pic="http://schemas.openxmlformats.org/drawingml/2006/picture">
+                        <pic:nvPicPr>
+                          <pic:cNvPr id="1" name=""/>
+                          <pic:cNvPicPr/>
+                        </pic:nvPicPr>
+                        <pic:blipFill>
+                          <a:blip r:embed="rId12"/>
+                          <a:stretch>
+                            <a:fillRect/>
+                          </a:stretch>
+                        </pic:blipFill>
+                        <pic:spPr>
+                          <a:xfrm>
+                            <a:off x="0" y="0"/>
+                            <a:ext cx="4696480" cy="1619476"/>
+                          </a:xfrm>
+                          <a:prstGeom prst="rect">
+                            <a:avLst/>
+                          </a:prstGeom>
+                        </pic:spPr>
+                      </pic:pic>
+                    </a:graphicData>
+                  </a:graphic>
+                </wp:inline>
+              </w:drawing>
+            </w:r>
+          </w:p>
+        </w:tc>
+      </w:tr>
+    </w:tbl>
+    <w:p/>
+    <w:p>
+      <w:pPr>
+        <w:pStyle w:val="Heading1"/>
+        <w:ind w:left="90"/>
+      </w:pPr>
+      <w:r>
+        <w:t>Task 3</w:t>
+      </w:r>
+    </w:p>
+    <w:p>
+      <w:pPr>
+        <w:spacing w:after="200"/>
+        <w:rPr>
+          <w:color w:val="404040"/>
+        </w:rPr>
+      </w:pPr>
+      <w:r>
+        <w:rPr>
+          <w:color w:val="404040"/>
+        </w:rPr>
+        <w:t>Question:</w:t>
+      </w:r>
+      <w:r>
+        <w:rPr>
+          <w:color w:val="404040"/>
+        </w:rPr>
+        <w:t xml:space="preserve"> </w:t>
+      </w:r>
+      <w:r>
+        <w:rPr>
+          <w:color w:val="404040"/>
+        </w:rPr>
+        <w:t>Students will write code to simulate two dice throws. Print out the random values for each dice,10 times.</w:t>
+      </w:r>
+    </w:p>
+    <w:p>
+      <w:pPr>
+        <w:spacing w:after="200"/>
+        <w:rPr>
+          <w:rFonts w:ascii="Calibri" w:eastAsia="Calibri" w:hAnsi="Calibri" w:cs="Calibri"/>
+        </w:rPr>
+      </w:pPr>
     </w:p>
     <w:tbl>
       <w:tblPr>
@@ -764,657 +1415,11 @@
                 <w:sz w:val="20"/>
                 <w:szCs w:val="20"/>
               </w:rPr>
-              <w:lastRenderedPageBreak/>
               <w:drawing>
-                <wp:inline distT="0" distB="0" distL="0" distR="0" wp14:anchorId="64BCEEEF" wp14:editId="5EB5F37E">
-                  <wp:extent cx="5343525" cy="6195013"/>
-                  <wp:effectExtent l="0" t="0" r="0" b="0"/>
-                  <wp:docPr id="1" name="Picture 1"/>
-                  <wp:cNvGraphicFramePr>
-                    <a:graphicFrameLocks xmlns:a="http://schemas.openxmlformats.org/drawingml/2006/main" noChangeAspect="1"/>
-                  </wp:cNvGraphicFramePr>
-                  <a:graphic xmlns:a="http://schemas.openxmlformats.org/drawingml/2006/main">
-                    <a:graphicData uri="http://schemas.openxmlformats.org/drawingml/2006/picture">
-                      <pic:pic xmlns:pic="http://schemas.openxmlformats.org/drawingml/2006/picture">
-                        <pic:nvPicPr>
-                          <pic:cNvPr id="1" name=""/>
-                          <pic:cNvPicPr/>
-                        </pic:nvPicPr>
-                        <pic:blipFill>
-                          <a:blip r:embed="rId9"/>
-                          <a:stretch>
-                            <a:fillRect/>
-                          </a:stretch>
-                        </pic:blipFill>
-                        <pic:spPr>
-                          <a:xfrm>
-                            <a:off x="0" y="0"/>
-                            <a:ext cx="5345341" cy="6197118"/>
-                          </a:xfrm>
-                          <a:prstGeom prst="rect">
-                            <a:avLst/>
-                          </a:prstGeom>
-                        </pic:spPr>
-                      </pic:pic>
-                    </a:graphicData>
-                  </a:graphic>
-                </wp:inline>
-              </w:drawing>
-            </w:r>
-          </w:p>
-        </w:tc>
-      </w:tr>
-    </w:tbl>
-    <w:p>
-      <w:pPr>
-        <w:rPr>
-          <w:sz w:val="10"/>
-          <w:szCs w:val="10"/>
-        </w:rPr>
-      </w:pPr>
-    </w:p>
-    <w:tbl>
-      <w:tblPr>
-        <w:tblStyle w:val="a0"/>
-        <w:tblW w:w="10080" w:type="dxa"/>
-        <w:tblBorders>
-          <w:top w:val="single" w:sz="8" w:space="0" w:color="000000"/>
-          <w:left w:val="single" w:sz="8" w:space="0" w:color="000000"/>
-          <w:bottom w:val="single" w:sz="8" w:space="0" w:color="000000"/>
-          <w:right w:val="single" w:sz="8" w:space="0" w:color="000000"/>
-          <w:insideH w:val="single" w:sz="8" w:space="0" w:color="000000"/>
-          <w:insideV w:val="single" w:sz="8" w:space="0" w:color="000000"/>
-        </w:tblBorders>
-        <w:tblLayout w:type="fixed"/>
-        <w:tblLook w:val="0600" w:firstRow="0" w:lastRow="0" w:firstColumn="0" w:lastColumn="0" w:noHBand="1" w:noVBand="1"/>
-      </w:tblPr>
-      <w:tblGrid>
-        <w:gridCol w:w="10080"/>
-      </w:tblGrid>
-      <w:tr>
-        <w:tc>
-          <w:tcPr>
-            <w:tcW w:w="10080" w:type="dxa"/>
-            <w:shd w:val="clear" w:color="auto" w:fill="auto"/>
-            <w:tcMar>
-              <w:top w:w="100" w:type="dxa"/>
-              <w:left w:w="100" w:type="dxa"/>
-              <w:bottom w:w="100" w:type="dxa"/>
-              <w:right w:w="100" w:type="dxa"/>
-            </w:tcMar>
-          </w:tcPr>
-          <w:p>
-            <w:pPr>
-              <w:widowControl w:val="0"/>
-              <w:spacing w:line="240" w:lineRule="auto"/>
-              <w:rPr>
-                <w:rFonts w:ascii="Ubuntu Mono" w:eastAsia="Ubuntu Mono" w:hAnsi="Ubuntu Mono" w:cs="Ubuntu Mono"/>
-                <w:sz w:val="20"/>
-                <w:szCs w:val="20"/>
-              </w:rPr>
-            </w:pPr>
-            <w:r>
-              <w:rPr>
-                <w:rFonts w:ascii="Ubuntu Mono" w:eastAsia="Ubuntu Mono" w:hAnsi="Ubuntu Mono" w:cs="Ubuntu Mono"/>
-                <w:i/>
-                <w:sz w:val="20"/>
-                <w:szCs w:val="20"/>
-              </w:rPr>
-              <w:drawing>
-                <wp:inline distT="0" distB="0" distL="0" distR="0" wp14:anchorId="38ABFC0F" wp14:editId="38F1AC42">
-                  <wp:extent cx="4201111" cy="1305107"/>
-                  <wp:effectExtent l="0" t="0" r="9525" b="9525"/>
-                  <wp:docPr id="3" name="Picture 3"/>
-                  <wp:cNvGraphicFramePr>
-                    <a:graphicFrameLocks xmlns:a="http://schemas.openxmlformats.org/drawingml/2006/main" noChangeAspect="1"/>
-                  </wp:cNvGraphicFramePr>
-                  <a:graphic xmlns:a="http://schemas.openxmlformats.org/drawingml/2006/main">
-                    <a:graphicData uri="http://schemas.openxmlformats.org/drawingml/2006/picture">
-                      <pic:pic xmlns:pic="http://schemas.openxmlformats.org/drawingml/2006/picture">
-                        <pic:nvPicPr>
-                          <pic:cNvPr id="1" name=""/>
-                          <pic:cNvPicPr/>
-                        </pic:nvPicPr>
-                        <pic:blipFill>
-                          <a:blip r:embed="rId10"/>
-                          <a:stretch>
-                            <a:fillRect/>
-                          </a:stretch>
-                        </pic:blipFill>
-                        <pic:spPr>
-                          <a:xfrm>
-                            <a:off x="0" y="0"/>
-                            <a:ext cx="4201111" cy="1305107"/>
-                          </a:xfrm>
-                          <a:prstGeom prst="rect">
-                            <a:avLst/>
-                          </a:prstGeom>
-                        </pic:spPr>
-                      </pic:pic>
-                    </a:graphicData>
-                  </a:graphic>
-                </wp:inline>
-              </w:drawing>
-            </w:r>
-          </w:p>
-        </w:tc>
-      </w:tr>
-    </w:tbl>
-    <w:p>
-      <w:pPr>
-        <w:spacing w:after="200"/>
-        <w:rPr>
-          <w:color w:val="404040"/>
-          <w:lang w:val="en-US"/>
-        </w:rPr>
-      </w:pPr>
-    </w:p>
-    <w:p>
-      <w:pPr>
-        <w:spacing w:after="200"/>
-        <w:rPr>
-          <w:color w:val="404040"/>
-          <w:lang w:val="en-US"/>
-        </w:rPr>
-      </w:pPr>
-      <w:r>
-        <w:rPr>
-          <w:color w:val="404040"/>
-          <w:lang w:val="en-US"/>
-        </w:rPr>
-        <w:lastRenderedPageBreak/>
-        <w:t> </w:t>
-      </w:r>
-    </w:p>
-    <w:p>
-      <w:pPr>
-        <w:spacing w:after="200"/>
-        <w:rPr>
-          <w:color w:val="404040"/>
-          <w:lang w:val="en-US"/>
-        </w:rPr>
-      </w:pPr>
-      <w:r>
-        <w:rPr>
-          <w:b/>
-          <w:bCs/>
-          <w:color w:val="404040"/>
-          <w:lang w:val="en-US"/>
-        </w:rPr>
-        <w:t>part B. (slide 59) : Using sentinels and validation methods from the Scanner class</w:t>
-      </w:r>
-    </w:p>
-    <w:p>
-      <w:pPr>
-        <w:spacing w:after="200"/>
-        <w:rPr>
-          <w:color w:val="404040"/>
-          <w:lang w:val="en-US"/>
-        </w:rPr>
-      </w:pPr>
-      <w:r>
-        <w:rPr>
-          <w:color w:val="404040"/>
-          <w:lang w:val="en-US"/>
-        </w:rPr>
-        <w:t>Write a program that asks the user to enter a group of positive or negative numbers one at a time and when finished, enter Q, then find the product of all these numbers. </w:t>
-      </w:r>
-    </w:p>
-    <w:p>
-      <w:pPr>
-        <w:spacing w:after="200"/>
-        <w:rPr>
-          <w:color w:val="404040"/>
-          <w:lang w:val="en-US"/>
-        </w:rPr>
-      </w:pPr>
-      <w:r>
-        <w:rPr>
-          <w:color w:val="404040"/>
-          <w:lang w:val="en-US"/>
-        </w:rPr>
-        <w:t>Your program must use  a sentinel and a validation method from the Scanner class.</w:t>
-      </w:r>
-    </w:p>
-    <w:p>
-      <w:pPr>
-        <w:spacing w:after="200"/>
-        <w:rPr>
-          <w:color w:val="404040"/>
-          <w:lang w:val="en-US"/>
-        </w:rPr>
-      </w:pPr>
-      <w:r>
-        <w:rPr>
-          <w:color w:val="404040"/>
-          <w:lang w:val="en-US"/>
-        </w:rPr>
-        <w:t> </w:t>
-      </w:r>
-    </w:p>
-    <w:p>
-      <w:pPr>
-        <w:spacing w:after="200"/>
-        <w:rPr>
-          <w:color w:val="404040"/>
-          <w:lang w:val="en-US"/>
-        </w:rPr>
-      </w:pPr>
-      <w:r>
-        <w:rPr>
-          <w:color w:val="404040"/>
-          <w:lang w:val="en-US"/>
-        </w:rPr>
-        <w:t>sample run:</w:t>
-      </w:r>
-    </w:p>
-    <w:p>
-      <w:pPr>
-        <w:spacing w:after="200"/>
-        <w:rPr>
-          <w:color w:val="404040"/>
-          <w:lang w:val="en-US"/>
-        </w:rPr>
-      </w:pPr>
-      <w:r>
-        <w:rPr>
-          <w:color w:val="404040"/>
-          <w:lang w:val="en-US"/>
-        </w:rPr>
-        <w:t>Enter any number(positive or negative), Q to quit: </w:t>
-      </w:r>
-      <w:r>
-        <w:rPr>
-          <w:b/>
-          <w:bCs/>
-          <w:color w:val="404040"/>
-          <w:lang w:val="en-US"/>
-        </w:rPr>
-        <w:t>3</w:t>
-      </w:r>
-    </w:p>
-    <w:p>
-      <w:pPr>
-        <w:spacing w:after="200"/>
-        <w:rPr>
-          <w:color w:val="404040"/>
-          <w:lang w:val="en-US"/>
-        </w:rPr>
-      </w:pPr>
-      <w:r>
-        <w:rPr>
-          <w:color w:val="404040"/>
-          <w:lang w:val="en-US"/>
-        </w:rPr>
-        <w:t>Enter any number(positive or negative), Q to quit: </w:t>
-      </w:r>
-      <w:r>
-        <w:rPr>
-          <w:b/>
-          <w:bCs/>
-          <w:color w:val="404040"/>
-          <w:lang w:val="en-US"/>
-        </w:rPr>
-        <w:t>2.7</w:t>
-      </w:r>
-    </w:p>
-    <w:p>
-      <w:pPr>
-        <w:spacing w:after="200"/>
-        <w:rPr>
-          <w:color w:val="404040"/>
-          <w:lang w:val="en-US"/>
-        </w:rPr>
-      </w:pPr>
-      <w:r>
-        <w:rPr>
-          <w:color w:val="404040"/>
-          <w:lang w:val="en-US"/>
-        </w:rPr>
-        <w:t>Enter any number(positive or negative), Q to quit: </w:t>
-      </w:r>
-      <w:r>
-        <w:rPr>
-          <w:b/>
-          <w:bCs/>
-          <w:color w:val="404040"/>
-          <w:lang w:val="en-US"/>
-        </w:rPr>
-        <w:t>-5</w:t>
-      </w:r>
-    </w:p>
-    <w:p>
-      <w:pPr>
-        <w:spacing w:after="200"/>
-        <w:rPr>
-          <w:color w:val="404040"/>
-          <w:lang w:val="en-US"/>
-        </w:rPr>
-      </w:pPr>
-      <w:r>
-        <w:rPr>
-          <w:color w:val="404040"/>
-          <w:lang w:val="en-US"/>
-        </w:rPr>
-        <w:t>Enter any number(positive or negative), Q to quit: </w:t>
-      </w:r>
-      <w:r>
-        <w:rPr>
-          <w:b/>
-          <w:bCs/>
-          <w:color w:val="404040"/>
-          <w:lang w:val="en-US"/>
-        </w:rPr>
-        <w:t>Q</w:t>
-      </w:r>
-    </w:p>
-    <w:p>
-      <w:pPr>
-        <w:spacing w:after="200"/>
-        <w:rPr>
-          <w:color w:val="404040"/>
-          <w:lang w:val="en-US"/>
-        </w:rPr>
-      </w:pPr>
-      <w:r>
-        <w:rPr>
-          <w:b/>
-          <w:bCs/>
-          <w:color w:val="404040"/>
-          <w:lang w:val="en-US"/>
-        </w:rPr>
-        <w:t>The product of the numbers is: -40.50   (precision, two places behind the decimal)</w:t>
-      </w:r>
-    </w:p>
-    <w:p>
-      <w:pPr>
-        <w:spacing w:after="200"/>
-        <w:rPr>
-          <w:color w:val="404040"/>
-        </w:rPr>
-      </w:pPr>
-    </w:p>
-    <w:tbl>
-      <w:tblPr>
-        <w:tblStyle w:val="a"/>
-        <w:tblW w:w="10065" w:type="dxa"/>
-        <w:tblInd w:w="15" w:type="dxa"/>
-        <w:tblBorders>
-          <w:top w:val="single" w:sz="8" w:space="0" w:color="000000"/>
-          <w:left w:val="single" w:sz="8" w:space="0" w:color="000000"/>
-          <w:bottom w:val="single" w:sz="8" w:space="0" w:color="000000"/>
-          <w:right w:val="single" w:sz="8" w:space="0" w:color="000000"/>
-          <w:insideH w:val="single" w:sz="8" w:space="0" w:color="000000"/>
-          <w:insideV w:val="single" w:sz="8" w:space="0" w:color="000000"/>
-        </w:tblBorders>
-        <w:tblLayout w:type="fixed"/>
-        <w:tblLook w:val="0600" w:firstRow="0" w:lastRow="0" w:firstColumn="0" w:lastColumn="0" w:noHBand="1" w:noVBand="1"/>
-      </w:tblPr>
-      <w:tblGrid>
-        <w:gridCol w:w="10065"/>
-      </w:tblGrid>
-      <w:tr>
-        <w:tc>
-          <w:tcPr>
-            <w:tcW w:w="10065" w:type="dxa"/>
-            <w:shd w:val="clear" w:color="auto" w:fill="auto"/>
-            <w:tcMar>
-              <w:top w:w="100" w:type="dxa"/>
-              <w:left w:w="100" w:type="dxa"/>
-              <w:bottom w:w="100" w:type="dxa"/>
-              <w:right w:w="100" w:type="dxa"/>
-            </w:tcMar>
-          </w:tcPr>
-          <w:p>
-            <w:pPr>
-              <w:widowControl w:val="0"/>
-              <w:spacing w:line="240" w:lineRule="auto"/>
-              <w:rPr>
-                <w:rFonts w:ascii="Ubuntu Mono" w:eastAsia="Ubuntu Mono" w:hAnsi="Ubuntu Mono" w:cs="Ubuntu Mono"/>
-                <w:sz w:val="20"/>
-                <w:szCs w:val="20"/>
-              </w:rPr>
-            </w:pPr>
-            <w:r>
-              <w:rPr>
-                <w:rFonts w:ascii="Ubuntu Mono" w:eastAsia="Ubuntu Mono" w:hAnsi="Ubuntu Mono" w:cs="Ubuntu Mono"/>
-                <w:i/>
-                <w:sz w:val="20"/>
-                <w:szCs w:val="20"/>
-              </w:rPr>
-              <w:drawing>
-                <wp:inline distT="0" distB="0" distL="0" distR="0" wp14:anchorId="5480B4A0" wp14:editId="1A58679E">
-                  <wp:extent cx="4742962" cy="3886200"/>
-                  <wp:effectExtent l="0" t="0" r="635" b="0"/>
-                  <wp:docPr id="4" name="Picture 4"/>
-                  <wp:cNvGraphicFramePr>
-                    <a:graphicFrameLocks xmlns:a="http://schemas.openxmlformats.org/drawingml/2006/main" noChangeAspect="1"/>
-                  </wp:cNvGraphicFramePr>
-                  <a:graphic xmlns:a="http://schemas.openxmlformats.org/drawingml/2006/main">
-                    <a:graphicData uri="http://schemas.openxmlformats.org/drawingml/2006/picture">
-                      <pic:pic xmlns:pic="http://schemas.openxmlformats.org/drawingml/2006/picture">
-                        <pic:nvPicPr>
-                          <pic:cNvPr id="1" name=""/>
-                          <pic:cNvPicPr/>
-                        </pic:nvPicPr>
-                        <pic:blipFill>
-                          <a:blip r:embed="rId11"/>
-                          <a:stretch>
-                            <a:fillRect/>
-                          </a:stretch>
-                        </pic:blipFill>
-                        <pic:spPr>
-                          <a:xfrm>
-                            <a:off x="0" y="0"/>
-                            <a:ext cx="4749665" cy="3891692"/>
-                          </a:xfrm>
-                          <a:prstGeom prst="rect">
-                            <a:avLst/>
-                          </a:prstGeom>
-                        </pic:spPr>
-                      </pic:pic>
-                    </a:graphicData>
-                  </a:graphic>
-                </wp:inline>
-              </w:drawing>
-            </w:r>
-          </w:p>
-        </w:tc>
-      </w:tr>
-    </w:tbl>
-    <w:p>
-      <w:pPr>
-        <w:rPr>
-          <w:sz w:val="10"/>
-          <w:szCs w:val="10"/>
-        </w:rPr>
-      </w:pPr>
-    </w:p>
-    <w:tbl>
-      <w:tblPr>
-        <w:tblStyle w:val="a0"/>
-        <w:tblW w:w="10080" w:type="dxa"/>
-        <w:tblBorders>
-          <w:top w:val="single" w:sz="8" w:space="0" w:color="000000"/>
-          <w:left w:val="single" w:sz="8" w:space="0" w:color="000000"/>
-          <w:bottom w:val="single" w:sz="8" w:space="0" w:color="000000"/>
-          <w:right w:val="single" w:sz="8" w:space="0" w:color="000000"/>
-          <w:insideH w:val="single" w:sz="8" w:space="0" w:color="000000"/>
-          <w:insideV w:val="single" w:sz="8" w:space="0" w:color="000000"/>
-        </w:tblBorders>
-        <w:tblLayout w:type="fixed"/>
-        <w:tblLook w:val="0600" w:firstRow="0" w:lastRow="0" w:firstColumn="0" w:lastColumn="0" w:noHBand="1" w:noVBand="1"/>
-      </w:tblPr>
-      <w:tblGrid>
-        <w:gridCol w:w="10080"/>
-      </w:tblGrid>
-      <w:tr>
-        <w:tc>
-          <w:tcPr>
-            <w:tcW w:w="10080" w:type="dxa"/>
-            <w:shd w:val="clear" w:color="auto" w:fill="auto"/>
-            <w:tcMar>
-              <w:top w:w="100" w:type="dxa"/>
-              <w:left w:w="100" w:type="dxa"/>
-              <w:bottom w:w="100" w:type="dxa"/>
-              <w:right w:w="100" w:type="dxa"/>
-            </w:tcMar>
-          </w:tcPr>
-          <w:p>
-            <w:pPr>
-              <w:widowControl w:val="0"/>
-              <w:spacing w:line="240" w:lineRule="auto"/>
-              <w:rPr>
-                <w:rFonts w:ascii="Ubuntu Mono" w:eastAsia="Ubuntu Mono" w:hAnsi="Ubuntu Mono" w:cs="Ubuntu Mono"/>
-                <w:sz w:val="20"/>
-                <w:szCs w:val="20"/>
-              </w:rPr>
-            </w:pPr>
-            <w:r>
-              <w:rPr>
-                <w:rFonts w:ascii="Ubuntu Mono" w:eastAsia="Ubuntu Mono" w:hAnsi="Ubuntu Mono" w:cs="Ubuntu Mono"/>
-                <w:i/>
-                <w:sz w:val="20"/>
-                <w:szCs w:val="20"/>
-              </w:rPr>
-              <w:lastRenderedPageBreak/>
-              <w:drawing>
-                <wp:inline distT="0" distB="0" distL="0" distR="0" wp14:anchorId="23DB487A" wp14:editId="2E783362">
-                  <wp:extent cx="4696480" cy="1619476"/>
-                  <wp:effectExtent l="0" t="0" r="8890" b="0"/>
-                  <wp:docPr id="5" name="Picture 5"/>
-                  <wp:cNvGraphicFramePr>
-                    <a:graphicFrameLocks xmlns:a="http://schemas.openxmlformats.org/drawingml/2006/main" noChangeAspect="1"/>
-                  </wp:cNvGraphicFramePr>
-                  <a:graphic xmlns:a="http://schemas.openxmlformats.org/drawingml/2006/main">
-                    <a:graphicData uri="http://schemas.openxmlformats.org/drawingml/2006/picture">
-                      <pic:pic xmlns:pic="http://schemas.openxmlformats.org/drawingml/2006/picture">
-                        <pic:nvPicPr>
-                          <pic:cNvPr id="1" name=""/>
-                          <pic:cNvPicPr/>
-                        </pic:nvPicPr>
-                        <pic:blipFill>
-                          <a:blip r:embed="rId12"/>
-                          <a:stretch>
-                            <a:fillRect/>
-                          </a:stretch>
-                        </pic:blipFill>
-                        <pic:spPr>
-                          <a:xfrm>
-                            <a:off x="0" y="0"/>
-                            <a:ext cx="4696480" cy="1619476"/>
-                          </a:xfrm>
-                          <a:prstGeom prst="rect">
-                            <a:avLst/>
-                          </a:prstGeom>
-                        </pic:spPr>
-                      </pic:pic>
-                    </a:graphicData>
-                  </a:graphic>
-                </wp:inline>
-              </w:drawing>
-            </w:r>
-          </w:p>
-        </w:tc>
-      </w:tr>
-    </w:tbl>
-    <w:p/>
-    <w:p>
-      <w:pPr>
-        <w:pStyle w:val="Heading1"/>
-        <w:ind w:left="90"/>
-      </w:pPr>
-      <w:r>
-        <w:t>Task 3</w:t>
-      </w:r>
-    </w:p>
-    <w:p>
-      <w:pPr>
-        <w:spacing w:after="200"/>
-        <w:rPr>
-          <w:color w:val="404040"/>
-        </w:rPr>
-      </w:pPr>
-      <w:r>
-        <w:rPr>
-          <w:color w:val="404040"/>
-        </w:rPr>
-        <w:t>Question:</w:t>
-      </w:r>
-      <w:r>
-        <w:rPr>
-          <w:color w:val="404040"/>
-        </w:rPr>
-        <w:t xml:space="preserve"> </w:t>
-      </w:r>
-      <w:r>
-        <w:rPr>
-          <w:color w:val="404040"/>
-        </w:rPr>
-        <w:t>Students will write code to simulate two dice throws. Print out the random values for each dice,10 times.</w:t>
-      </w:r>
-    </w:p>
-    <w:p>
-      <w:pPr>
-        <w:spacing w:after="200"/>
-        <w:rPr>
-          <w:rFonts w:ascii="Calibri" w:eastAsia="Calibri" w:hAnsi="Calibri" w:cs="Calibri"/>
-        </w:rPr>
-      </w:pPr>
-    </w:p>
-    <w:tbl>
-      <w:tblPr>
-        <w:tblStyle w:val="a"/>
-        <w:tblW w:w="10065" w:type="dxa"/>
-        <w:tblInd w:w="15" w:type="dxa"/>
-        <w:tblBorders>
-          <w:top w:val="single" w:sz="8" w:space="0" w:color="000000"/>
-          <w:left w:val="single" w:sz="8" w:space="0" w:color="000000"/>
-          <w:bottom w:val="single" w:sz="8" w:space="0" w:color="000000"/>
-          <w:right w:val="single" w:sz="8" w:space="0" w:color="000000"/>
-          <w:insideH w:val="single" w:sz="8" w:space="0" w:color="000000"/>
-          <w:insideV w:val="single" w:sz="8" w:space="0" w:color="000000"/>
-        </w:tblBorders>
-        <w:tblLayout w:type="fixed"/>
-        <w:tblLook w:val="0600" w:firstRow="0" w:lastRow="0" w:firstColumn="0" w:lastColumn="0" w:noHBand="1" w:noVBand="1"/>
-      </w:tblPr>
-      <w:tblGrid>
-        <w:gridCol w:w="10065"/>
-      </w:tblGrid>
-      <w:tr>
-        <w:tc>
-          <w:tcPr>
-            <w:tcW w:w="10065" w:type="dxa"/>
-            <w:shd w:val="clear" w:color="auto" w:fill="auto"/>
-            <w:tcMar>
-              <w:top w:w="100" w:type="dxa"/>
-              <w:left w:w="100" w:type="dxa"/>
-              <w:bottom w:w="100" w:type="dxa"/>
-              <w:right w:w="100" w:type="dxa"/>
-            </w:tcMar>
-          </w:tcPr>
-          <w:p>
-            <w:pPr>
-              <w:widowControl w:val="0"/>
-              <w:spacing w:line="240" w:lineRule="auto"/>
-              <w:rPr>
-                <w:rFonts w:ascii="Ubuntu Mono" w:eastAsia="Ubuntu Mono" w:hAnsi="Ubuntu Mono" w:cs="Ubuntu Mono"/>
-                <w:sz w:val="20"/>
-                <w:szCs w:val="20"/>
-              </w:rPr>
-            </w:pPr>
-            <w:r>
-              <w:rPr>
-                <w:rFonts w:ascii="Ubuntu Mono" w:eastAsia="Ubuntu Mono" w:hAnsi="Ubuntu Mono" w:cs="Ubuntu Mono"/>
-                <w:i/>
-                <w:sz w:val="20"/>
-                <w:szCs w:val="20"/>
-              </w:rPr>
-              <w:drawing>
-                <wp:inline distT="0" distB="0" distL="0" distR="0" wp14:anchorId="39FF7EE4" wp14:editId="19B3C68C">
-                  <wp:extent cx="4286848" cy="4096322"/>
-                  <wp:effectExtent l="0" t="0" r="0" b="0"/>
-                  <wp:docPr id="10" name="Picture 10"/>
+                <wp:inline distT="0" distB="0" distL="0" distR="0" wp14:anchorId="57D7F1D5" wp14:editId="12655511">
+                  <wp:extent cx="5753903" cy="3343742"/>
+                  <wp:effectExtent l="0" t="0" r="0" b="9525"/>
+                  <wp:docPr id="6" name="Picture 6"/>
                   <wp:cNvGraphicFramePr>
                     <a:graphicFrameLocks xmlns:a="http://schemas.openxmlformats.org/drawingml/2006/main" noChangeAspect="1"/>
                   </wp:cNvGraphicFramePr>
@@ -1434,7 +1439,7 @@
                         <pic:spPr>
                           <a:xfrm>
                             <a:off x="0" y="0"/>
-                            <a:ext cx="4286848" cy="4096322"/>
+                            <a:ext cx="5753903" cy="3343742"/>
                           </a:xfrm>
                           <a:prstGeom prst="rect">
                             <a:avLst/>
@@ -1453,6 +1458,7 @@
     <w:p>
       <w:r>
         <w:rPr>
+          <w:noProof/>
           <w:sz w:val="10"/>
           <w:szCs w:val="10"/>
         </w:rPr>
@@ -1689,7 +1695,23 @@
                 <w:b/>
                 <w:bCs/>
               </w:rPr>
-              <w:t>A</w:t>
+              <w:t xml:space="preserve">The </w:t>
+            </w:r>
+            <w:r>
+              <w:rPr>
+                <w:rFonts w:eastAsia="Ubuntu Mono"/>
+                <w:b/>
+                <w:bCs/>
+              </w:rPr>
+              <w:t>Math.random method returns a decimal value between 0 and 1</w:t>
+            </w:r>
+            <w:r>
+              <w:rPr>
+                <w:rFonts w:eastAsia="Ubuntu Mono"/>
+                <w:b/>
+                <w:bCs/>
+              </w:rPr>
+              <w:t xml:space="preserve"> </w:t>
             </w:r>
           </w:p>
           <w:p>
@@ -1711,7 +1733,15 @@
                 <w:b/>
                 <w:bCs/>
               </w:rPr>
-              <w:t>A</w:t>
+              <w:t xml:space="preserve">I multiplied by 6 </w:t>
+            </w:r>
+            <w:r>
+              <w:rPr>
+                <w:rFonts w:eastAsia="Ubuntu Mono"/>
+                <w:b/>
+                <w:bCs/>
+              </w:rPr>
+              <w:t>get a decimal between 0 and 6</w:t>
             </w:r>
           </w:p>
           <w:p>
@@ -1733,7 +1763,25 @@
                 <w:b/>
                 <w:bCs/>
               </w:rPr>
-              <w:t>A</w:t>
+              <w:t xml:space="preserve">After multiplying by 6 I got a very long decimal (Ex: </w:t>
+            </w:r>
+            <w:r>
+              <w:rPr>
+                <w:rFonts w:eastAsia="Ubuntu Mono"/>
+                <w:b/>
+                <w:bCs/>
+                <w:lang w:val="en-US"/>
+              </w:rPr>
+              <w:t>1.239819797631279</w:t>
+            </w:r>
+            <w:r>
+              <w:rPr>
+                <w:rFonts w:eastAsia="Ubuntu Mono"/>
+                <w:b/>
+                <w:bCs/>
+                <w:lang w:val="en-US"/>
+              </w:rPr>
+              <w:t>)</w:t>
             </w:r>
           </w:p>
           <w:p>
@@ -1755,7 +1803,7 @@
                 <w:b/>
                 <w:bCs/>
               </w:rPr>
-              <w:t>A</w:t>
+              <w:t>We added one at the end so the random number is at least 1</w:t>
             </w:r>
           </w:p>
           <w:p>
@@ -1779,7 +1827,7 @@
                 <w:b/>
                 <w:bCs/>
               </w:rPr>
-              <w:t>A</w:t>
+              <w:t>We cast it to an int to remove the decimals, since the result is supposed to be a side of a die.</w:t>
             </w:r>
           </w:p>
         </w:tc>

</xml_diff>